<commit_message>
rework of trigger handling rework of task structure rework of npc names
</commit_message>
<xml_diff>
--- a/MaldenSurviveOne.Malden/Tasks for Arma3 Malden Mission.docx
+++ b/MaldenSurviveOne.Malden/Tasks for Arma3 Malden Mission.docx
@@ -4,7 +4,23 @@
   <w:body>
     <w:p>
       <w:r>
-        <w:t>Tasks for Arma3 Malden Mission</w:t>
+        <w:t xml:space="preserve">Tasks </w:t>
+      </w:r>
+      <w:proofErr w:type="spellStart"/>
+      <w:r>
+        <w:t>for</w:t>
+      </w:r>
+      <w:proofErr w:type="spellEnd"/>
+      <w:r>
+        <w:t xml:space="preserve"> Arma3 </w:t>
+      </w:r>
+      <w:proofErr w:type="spellStart"/>
+      <w:r>
+        <w:t>Malden</w:t>
+      </w:r>
+      <w:proofErr w:type="spellEnd"/>
+      <w:r>
+        <w:t xml:space="preserve"> Mission</w:t>
       </w:r>
     </w:p>
     <w:p/>
@@ -142,16 +158,26 @@
       </w:pPr>
     </w:p>
     <w:p>
-      <w:r>
-        <w:t>Missions Idee, Kommandobasis einbrechen und D</w:t>
+      <w:proofErr w:type="spellStart"/>
+      <w:r>
+        <w:t>Missions</w:t>
+      </w:r>
+      <w:proofErr w:type="spellEnd"/>
+      <w:r>
+        <w:t xml:space="preserve"> Idee, Kommandobasis einbrechen und D</w:t>
       </w:r>
       <w:r>
         <w:t>ateien hacken und downloaden</w:t>
       </w:r>
     </w:p>
     <w:p>
-      <w:r>
-        <w:t>MIssions Idee, bei Einbruch wird Video gefunden das Überlebende zeigt -&gt; befreien</w:t>
+      <w:proofErr w:type="spellStart"/>
+      <w:r>
+        <w:t>MIssions</w:t>
+      </w:r>
+      <w:proofErr w:type="spellEnd"/>
+      <w:r>
+        <w:t xml:space="preserve"> Idee, bei Einbruch wird Video gefunden das Überlebende zeigt -&gt; befreien</w:t>
       </w:r>
     </w:p>
     <w:p/>
@@ -172,13 +198,133 @@
         <w:t xml:space="preserve">Spieler: </w:t>
       </w:r>
       <w:r>
-        <w:t xml:space="preserve">Seargent </w:t>
+        <w:t>Lieutenant</w:t>
+      </w:r>
+      <w:r>
+        <w:t xml:space="preserve"> </w:t>
+      </w:r>
+      <w:r>
+        <w:t>Wilson</w:t>
+      </w:r>
+    </w:p>
+    <w:p>
+      <w:pPr>
+        <w:pStyle w:val="Listenabsatz"/>
+        <w:numPr>
+          <w:ilvl w:val="0"/>
+          <w:numId w:val="2"/>
+        </w:numPr>
+      </w:pPr>
+      <w:r>
+        <w:t>Offizier</w:t>
+      </w:r>
+      <w:r>
+        <w:t xml:space="preserve">: </w:t>
+      </w:r>
+      <w:r>
+        <w:t xml:space="preserve">Captain </w:t>
+      </w:r>
+      <w:r>
+        <w:t>Smith</w:t>
+      </w:r>
+    </w:p>
+    <w:p>
+      <w:pPr>
+        <w:pStyle w:val="Listenabsatz"/>
+        <w:numPr>
+          <w:ilvl w:val="0"/>
+          <w:numId w:val="2"/>
+        </w:numPr>
+      </w:pPr>
+      <w:r>
+        <w:t>Offizier</w:t>
+      </w:r>
+      <w:r>
+        <w:t xml:space="preserve">: </w:t>
+      </w:r>
+      <w:r>
+        <w:t xml:space="preserve">Captain </w:t>
+      </w:r>
+      <w:r>
+        <w:t>Johnson</w:t>
+      </w:r>
+    </w:p>
+    <w:p>
+      <w:pPr>
+        <w:pStyle w:val="Listenabsatz"/>
+        <w:numPr>
+          <w:ilvl w:val="0"/>
+          <w:numId w:val="2"/>
+        </w:numPr>
+      </w:pPr>
+      <w:r>
+        <w:t>Offizier</w:t>
+      </w:r>
+      <w:r>
+        <w:t xml:space="preserve">: </w:t>
+      </w:r>
+      <w:r>
+        <w:t xml:space="preserve">Commander </w:t>
+      </w:r>
+      <w:r>
+        <w:t>Williams</w:t>
+      </w:r>
+    </w:p>
+    <w:p>
+      <w:pPr>
+        <w:pStyle w:val="Listenabsatz"/>
+        <w:numPr>
+          <w:ilvl w:val="0"/>
+          <w:numId w:val="2"/>
+        </w:numPr>
+      </w:pPr>
+      <w:r>
+        <w:t>Medic</w:t>
+      </w:r>
+      <w:r>
+        <w:t xml:space="preserve">: </w:t>
+      </w:r>
+      <w:r>
+        <w:t>Serge</w:t>
+      </w:r>
+      <w:r>
+        <w:t>a</w:t>
+      </w:r>
+      <w:r>
+        <w:t xml:space="preserve">nt </w:t>
+      </w:r>
+      <w:r>
+        <w:t>Jones</w:t>
+      </w:r>
+    </w:p>
+    <w:p>
+      <w:pPr>
+        <w:pStyle w:val="Listenabsatz"/>
+        <w:numPr>
+          <w:ilvl w:val="0"/>
+          <w:numId w:val="2"/>
+        </w:numPr>
+      </w:pPr>
+      <w:r>
+        <w:t>Engineer</w:t>
+      </w:r>
+      <w:r>
+        <w:t xml:space="preserve">: </w:t>
+      </w:r>
+      <w:r>
+        <w:t>Serge</w:t>
+      </w:r>
+      <w:r>
+        <w:t>a</w:t>
+      </w:r>
+      <w:r>
+        <w:t xml:space="preserve">nt </w:t>
+      </w:r>
+      <w:r>
+        <w:t>Brown</w:t>
       </w:r>
       <w:bookmarkStart w:id="0" w:name="_GoBack"/>
       <w:bookmarkEnd w:id="0"/>
-      <w:r>
-        <w:t>Wilson</w:t>
-      </w:r>
     </w:p>
     <w:p>
       <w:pPr>
@@ -189,118 +335,19 @@
         </w:numPr>
       </w:pPr>
       <w:r>
-        <w:t>Offizier</w:t>
+        <w:t>Auto</w:t>
       </w:r>
       <w:r>
         <w:t xml:space="preserve">: </w:t>
       </w:r>
       <w:r>
-        <w:t xml:space="preserve">Captain </w:t>
-      </w:r>
-      <w:r>
-        <w:t>Smith</w:t>
-      </w:r>
-    </w:p>
-    <w:p>
-      <w:pPr>
-        <w:pStyle w:val="Listenabsatz"/>
-        <w:numPr>
-          <w:ilvl w:val="0"/>
-          <w:numId w:val="2"/>
-        </w:numPr>
-      </w:pPr>
-      <w:r>
-        <w:t>Offizier</w:t>
-      </w:r>
-      <w:r>
-        <w:t xml:space="preserve">: </w:t>
-      </w:r>
-      <w:r>
-        <w:t xml:space="preserve">Captain </w:t>
-      </w:r>
-      <w:r>
-        <w:t>Johnson</w:t>
-      </w:r>
-    </w:p>
-    <w:p>
-      <w:pPr>
-        <w:pStyle w:val="Listenabsatz"/>
-        <w:numPr>
-          <w:ilvl w:val="0"/>
-          <w:numId w:val="2"/>
-        </w:numPr>
-      </w:pPr>
-      <w:r>
-        <w:t>Offizier</w:t>
-      </w:r>
-      <w:r>
-        <w:t xml:space="preserve">: </w:t>
-      </w:r>
-      <w:r>
-        <w:t xml:space="preserve">Commander </w:t>
-      </w:r>
-      <w:r>
-        <w:t>Williams</w:t>
-      </w:r>
-    </w:p>
-    <w:p>
-      <w:pPr>
-        <w:pStyle w:val="Listenabsatz"/>
-        <w:numPr>
-          <w:ilvl w:val="0"/>
-          <w:numId w:val="2"/>
-        </w:numPr>
-      </w:pPr>
-      <w:r>
-        <w:t>Medic</w:t>
-      </w:r>
-      <w:r>
-        <w:t xml:space="preserve">: </w:t>
-      </w:r>
-      <w:r>
-        <w:t xml:space="preserve">Seargent </w:t>
-      </w:r>
-      <w:r>
-        <w:t>Jones</w:t>
-      </w:r>
-    </w:p>
-    <w:p>
-      <w:pPr>
-        <w:pStyle w:val="Listenabsatz"/>
-        <w:numPr>
-          <w:ilvl w:val="0"/>
-          <w:numId w:val="2"/>
-        </w:numPr>
-      </w:pPr>
-      <w:r>
-        <w:t>Engineer</w:t>
-      </w:r>
-      <w:r>
-        <w:t xml:space="preserve">: </w:t>
-      </w:r>
-      <w:r>
-        <w:t xml:space="preserve">Seargent </w:t>
-      </w:r>
-      <w:r>
-        <w:t>Brown</w:t>
-      </w:r>
-    </w:p>
-    <w:p>
-      <w:pPr>
-        <w:pStyle w:val="Listenabsatz"/>
-        <w:numPr>
-          <w:ilvl w:val="0"/>
-          <w:numId w:val="2"/>
-        </w:numPr>
-      </w:pPr>
-      <w:r>
-        <w:t>Autofifleman</w:t>
-      </w:r>
-      <w:r>
-        <w:t xml:space="preserve">: </w:t>
-      </w:r>
-      <w:r>
-        <w:t xml:space="preserve">Seargent </w:t>
+        <w:t>Serge</w:t>
+      </w:r>
+      <w:r>
+        <w:t>a</w:t>
+      </w:r>
+      <w:r>
+        <w:t xml:space="preserve">nt </w:t>
       </w:r>
       <w:r>
         <w:t>Davis</w:t>
@@ -308,7 +355,15 @@
     </w:p>
     <w:p>
       <w:r>
-        <w:t>Common American Names:</w:t>
+        <w:t xml:space="preserve">Common American </w:t>
+      </w:r>
+      <w:proofErr w:type="spellStart"/>
+      <w:r>
+        <w:t>Names</w:t>
+      </w:r>
+      <w:proofErr w:type="spellEnd"/>
+      <w:r>
+        <w:t>:</w:t>
       </w:r>
     </w:p>
     <w:p>

</xml_diff>

<commit_message>
added new ways to output mission info
</commit_message>
<xml_diff>
--- a/MaldenSurviveOne.Malden/Tasks for Arma3 Malden Mission.docx
+++ b/MaldenSurviveOne.Malden/Tasks for Arma3 Malden Mission.docx
@@ -4,23 +4,7 @@
   <w:body>
     <w:p>
       <w:r>
-        <w:t xml:space="preserve">Tasks </w:t>
-      </w:r>
-      <w:proofErr w:type="spellStart"/>
-      <w:r>
-        <w:t>for</w:t>
-      </w:r>
-      <w:proofErr w:type="spellEnd"/>
-      <w:r>
-        <w:t xml:space="preserve"> Arma3 </w:t>
-      </w:r>
-      <w:proofErr w:type="spellStart"/>
-      <w:r>
-        <w:t>Malden</w:t>
-      </w:r>
-      <w:proofErr w:type="spellEnd"/>
-      <w:r>
-        <w:t xml:space="preserve"> Mission</w:t>
+        <w:t>Tasks for Arma3 Malden Mission</w:t>
       </w:r>
     </w:p>
     <w:p/>
@@ -158,27 +142,24 @@
       </w:pPr>
     </w:p>
     <w:p>
-      <w:proofErr w:type="spellStart"/>
-      <w:r>
-        <w:t>Missions</w:t>
-      </w:r>
-      <w:proofErr w:type="spellEnd"/>
-      <w:r>
-        <w:t xml:space="preserve"> Idee, Kommandobasis einbrechen und D</w:t>
+      <w:r>
+        <w:t>Missions Idee, Kommandobasis einbrechen und D</w:t>
       </w:r>
       <w:r>
         <w:t>ateien hacken und downloaden</w:t>
       </w:r>
     </w:p>
     <w:p>
-      <w:proofErr w:type="spellStart"/>
-      <w:r>
-        <w:t>MIssions</w:t>
-      </w:r>
-      <w:proofErr w:type="spellEnd"/>
-      <w:r>
-        <w:t xml:space="preserve"> Idee, bei Einbruch wird Video gefunden das Überlebende zeigt -&gt; befreien</w:t>
-      </w:r>
+      <w:r>
+        <w:t>MIssions Idee, bei Einbruch wird Video gefunden das Überlebende zeigt -&gt; befreien</w:t>
+      </w:r>
+    </w:p>
+    <w:p>
+      <w:r>
+        <w:t>Mission Idee, Radiotower nähe der ursprünglichen Basis erobern um Jam Signale zu durchbrechen und Kontakt zur Außenwelt herzustellen</w:t>
+      </w:r>
+      <w:bookmarkStart w:id="0" w:name="_GoBack"/>
+      <w:bookmarkEnd w:id="0"/>
     </w:p>
     <w:p/>
     <w:p>
@@ -323,8 +304,6 @@
       <w:r>
         <w:t>Brown</w:t>
       </w:r>
-      <w:bookmarkStart w:id="0" w:name="_GoBack"/>
-      <w:bookmarkEnd w:id="0"/>
     </w:p>
     <w:p>
       <w:pPr>
@@ -355,15 +334,7 @@
     </w:p>
     <w:p>
       <w:r>
-        <w:t xml:space="preserve">Common American </w:t>
-      </w:r>
-      <w:proofErr w:type="spellStart"/>
-      <w:r>
-        <w:t>Names</w:t>
-      </w:r>
-      <w:proofErr w:type="spellEnd"/>
-      <w:r>
-        <w:t>:</w:t>
+        <w:t>Common American Names:</w:t>
       </w:r>
     </w:p>
     <w:p>

</xml_diff>

<commit_message>
created intro and immersion improvement
created an intro with music
created the monitoring area in the command center
</commit_message>
<xml_diff>
--- a/MaldenSurviveOne.Malden/Tasks for Arma3 Malden Mission.docx
+++ b/MaldenSurviveOne.Malden/Tasks for Arma3 Malden Mission.docx
@@ -158,8 +158,57 @@
       <w:r>
         <w:t>Mission Idee, Radiotower nähe der ursprünglichen Basis erobern um Jam Signale zu durchbrechen und Kontakt zur Außenwelt herzustellen</w:t>
       </w:r>
+    </w:p>
+    <w:p>
+      <w:r>
+        <w:t>Missionidee, Checkpoint infiltrieren</w:t>
+      </w:r>
+    </w:p>
+    <w:p>
+      <w:pPr>
+        <w:rPr>
+          <w:lang w:val="en-US"/>
+        </w:rPr>
+      </w:pPr>
+      <w:r>
+        <w:rPr>
+          <w:lang w:val="en-US"/>
+        </w:rPr>
+        <w:t>Missionsidee, Ambush to gain s</w:t>
+      </w:r>
+      <w:r>
+        <w:rPr>
+          <w:lang w:val="en-US"/>
+        </w:rPr>
+        <w:t xml:space="preserve">ome </w:t>
+      </w:r>
+      <w:r>
+        <w:rPr>
+          <w:lang w:val="en-US"/>
+        </w:rPr>
+        <w:t>ammunition</w:t>
+      </w:r>
+    </w:p>
+    <w:p>
+      <w:r>
+        <w:t>Missionsidee, Undero</w:t>
+      </w:r>
+      <w:r>
+        <w:t>ver treffen mit supportern</w:t>
+      </w:r>
       <w:bookmarkStart w:id="0" w:name="_GoBack"/>
       <w:bookmarkEnd w:id="0"/>
+    </w:p>
+    <w:p>
+      <w:r>
+        <w:t>Missions Idee, snake the head off</w:t>
+      </w:r>
+      <w:r>
+        <w:t>, Der Schlange den Kopf ab</w:t>
+      </w:r>
+      <w:r>
+        <w:t>schlagen</w:t>
+      </w:r>
     </w:p>
     <w:p/>
     <w:p>

</xml_diff>

<commit_message>
added final mission structure, missing enemies
</commit_message>
<xml_diff>
--- a/MaldenSurviveOne.Malden/Tasks for Arma3 Malden Mission.docx
+++ b/MaldenSurviveOne.Malden/Tasks for Arma3 Malden Mission.docx
@@ -4,7 +4,23 @@
   <w:body>
     <w:p>
       <w:r>
-        <w:t>Tasks for Arma3 Malden Mission</w:t>
+        <w:t xml:space="preserve">Tasks </w:t>
+      </w:r>
+      <w:proofErr w:type="spellStart"/>
+      <w:r>
+        <w:t>for</w:t>
+      </w:r>
+      <w:proofErr w:type="spellEnd"/>
+      <w:r>
+        <w:t xml:space="preserve"> Arma3 </w:t>
+      </w:r>
+      <w:proofErr w:type="spellStart"/>
+      <w:r>
+        <w:t>Malden</w:t>
+      </w:r>
+      <w:proofErr w:type="spellEnd"/>
+      <w:r>
+        <w:t xml:space="preserve"> Mission</w:t>
       </w:r>
     </w:p>
     <w:p/>
@@ -142,26 +158,65 @@
       </w:pPr>
     </w:p>
     <w:p>
-      <w:r>
-        <w:t>Missions Idee, Kommandobasis einbrechen und D</w:t>
+      <w:pPr>
+        <w:pStyle w:val="berschrift2"/>
+      </w:pPr>
+      <w:bookmarkStart w:id="0" w:name="_GoBack"/>
+      <w:r>
+        <w:t>Offiziere durch Teammitglieder ersetzen</w:t>
+      </w:r>
+    </w:p>
+    <w:p>
+      <w:pPr>
+        <w:pStyle w:val="berschrift2"/>
+        <w:rPr>
+          <w:lang w:val="en-GB"/>
+        </w:rPr>
+      </w:pPr>
+    </w:p>
+    <w:bookmarkEnd w:id="0"/>
+    <w:p>
+      <w:proofErr w:type="spellStart"/>
+      <w:r>
+        <w:t>Missions</w:t>
+      </w:r>
+      <w:proofErr w:type="spellEnd"/>
+      <w:r>
+        <w:t xml:space="preserve"> Idee, Kommandobasis einbrechen und D</w:t>
       </w:r>
       <w:r>
         <w:t>ateien hacken und downloaden</w:t>
       </w:r>
     </w:p>
     <w:p>
-      <w:r>
-        <w:t>MIssions Idee, bei Einbruch wird Video gefunden das Überlebende zeigt -&gt; befreien</w:t>
-      </w:r>
-    </w:p>
-    <w:p>
-      <w:r>
-        <w:t>Mission Idee, Radiotower nähe der ursprünglichen Basis erobern um Jam Signale zu durchbrechen und Kontakt zur Außenwelt herzustellen</w:t>
-      </w:r>
-    </w:p>
-    <w:p>
-      <w:r>
-        <w:t>Missionidee, Checkpoint infiltrieren</w:t>
+      <w:proofErr w:type="spellStart"/>
+      <w:r>
+        <w:t>MIssions</w:t>
+      </w:r>
+      <w:proofErr w:type="spellEnd"/>
+      <w:r>
+        <w:t xml:space="preserve"> Idee, bei Einbruch wird Video gefunden das Überlebende zeigt -&gt; befreien</w:t>
+      </w:r>
+    </w:p>
+    <w:p>
+      <w:r>
+        <w:t xml:space="preserve">Mission Idee, Radiotower </w:t>
+      </w:r>
+      <w:proofErr w:type="spellStart"/>
+      <w:r>
+        <w:t>nähe</w:t>
+      </w:r>
+      <w:proofErr w:type="spellEnd"/>
+      <w:r>
+        <w:t xml:space="preserve"> der ursprünglichen Basis </w:t>
+      </w:r>
+      <w:proofErr w:type="gramStart"/>
+      <w:r>
+        <w:t>erobern</w:t>
+      </w:r>
+      <w:proofErr w:type="gramEnd"/>
+      <w:r>
+        <w:t xml:space="preserve"> um Jam Signale zu durchbrechen und Kontakt zur Außenwelt herzustellen</w:t>
       </w:r>
     </w:p>
     <w:p>
@@ -170,16 +225,53 @@
           <w:lang w:val="en-US"/>
         </w:rPr>
       </w:pPr>
+      <w:proofErr w:type="spellStart"/>
       <w:r>
         <w:rPr>
           <w:lang w:val="en-US"/>
         </w:rPr>
-        <w:t>Missionsidee, Ambush to gain s</w:t>
-      </w:r>
+        <w:t>Missionidee</w:t>
+      </w:r>
+      <w:proofErr w:type="spellEnd"/>
       <w:r>
         <w:rPr>
           <w:lang w:val="en-US"/>
         </w:rPr>
+        <w:t xml:space="preserve">, Checkpoint </w:t>
+      </w:r>
+      <w:proofErr w:type="spellStart"/>
+      <w:r>
+        <w:rPr>
+          <w:lang w:val="en-US"/>
+        </w:rPr>
+        <w:t>infiltrieren</w:t>
+      </w:r>
+      <w:proofErr w:type="spellEnd"/>
+    </w:p>
+    <w:p>
+      <w:pPr>
+        <w:rPr>
+          <w:lang w:val="en-US"/>
+        </w:rPr>
+      </w:pPr>
+      <w:proofErr w:type="spellStart"/>
+      <w:r>
+        <w:rPr>
+          <w:lang w:val="en-US"/>
+        </w:rPr>
+        <w:t>Missionsidee</w:t>
+      </w:r>
+      <w:proofErr w:type="spellEnd"/>
+      <w:r>
+        <w:rPr>
+          <w:lang w:val="en-US"/>
+        </w:rPr>
+        <w:t>, Ambush to gain s</w:t>
+      </w:r>
+      <w:r>
+        <w:rPr>
+          <w:lang w:val="en-US"/>
+        </w:rPr>
         <w:t xml:space="preserve">ome </w:t>
       </w:r>
       <w:r>
@@ -191,17 +283,57 @@
     </w:p>
     <w:p>
       <w:r>
-        <w:t>Missionsidee, Undero</w:t>
-      </w:r>
-      <w:r>
-        <w:t>ver treffen mit supportern</w:t>
-      </w:r>
-      <w:bookmarkStart w:id="0" w:name="_GoBack"/>
-      <w:bookmarkEnd w:id="0"/>
-    </w:p>
-    <w:p>
-      <w:r>
-        <w:t>Missions Idee, snake the head off</w:t>
+        <w:t xml:space="preserve">Missionsidee, </w:t>
+      </w:r>
+      <w:proofErr w:type="spellStart"/>
+      <w:r>
+        <w:t>Undero</w:t>
+      </w:r>
+      <w:r>
+        <w:t>ver</w:t>
+      </w:r>
+      <w:proofErr w:type="spellEnd"/>
+      <w:r>
+        <w:t xml:space="preserve"> treffen mit </w:t>
+      </w:r>
+      <w:proofErr w:type="spellStart"/>
+      <w:r>
+        <w:t>supportern</w:t>
+      </w:r>
+      <w:proofErr w:type="spellEnd"/>
+    </w:p>
+    <w:p>
+      <w:proofErr w:type="spellStart"/>
+      <w:r>
+        <w:t>Missions</w:t>
+      </w:r>
+      <w:proofErr w:type="spellEnd"/>
+      <w:r>
+        <w:t xml:space="preserve"> Idee, </w:t>
+      </w:r>
+      <w:proofErr w:type="spellStart"/>
+      <w:r>
+        <w:t>snake</w:t>
+      </w:r>
+      <w:proofErr w:type="spellEnd"/>
+      <w:r>
+        <w:t xml:space="preserve"> </w:t>
+      </w:r>
+      <w:proofErr w:type="spellStart"/>
+      <w:r>
+        <w:t>the</w:t>
+      </w:r>
+      <w:proofErr w:type="spellEnd"/>
+      <w:r>
+        <w:t xml:space="preserve"> </w:t>
+      </w:r>
+      <w:proofErr w:type="spellStart"/>
+      <w:r>
+        <w:t>head</w:t>
+      </w:r>
+      <w:proofErr w:type="spellEnd"/>
+      <w:r>
+        <w:t xml:space="preserve"> off</w:t>
       </w:r>
       <w:r>
         <w:t>, Der Schlange den Kopf ab</w:t>
@@ -383,7 +515,15 @@
     </w:p>
     <w:p>
       <w:r>
-        <w:t>Common American Names:</w:t>
+        <w:t xml:space="preserve">Common American </w:t>
+      </w:r>
+      <w:proofErr w:type="spellStart"/>
+      <w:r>
+        <w:t>Names</w:t>
+      </w:r>
+      <w:proofErr w:type="spellEnd"/>
+      <w:r>
+        <w:t>:</w:t>
       </w:r>
     </w:p>
     <w:p>
@@ -1321,6 +1461,28 @@
     <w:name w:val="Normal"/>
     <w:qFormat/>
   </w:style>
+  <w:style w:type="paragraph" w:styleId="berschrift2">
+    <w:name w:val="heading 2"/>
+    <w:basedOn w:val="Standard"/>
+    <w:next w:val="Standard"/>
+    <w:link w:val="berschrift2Zchn"/>
+    <w:uiPriority w:val="9"/>
+    <w:unhideWhenUsed/>
+    <w:qFormat/>
+    <w:rsid w:val="003E76F7"/>
+    <w:pPr>
+      <w:keepNext/>
+      <w:keepLines/>
+      <w:spacing w:before="40" w:after="0"/>
+      <w:outlineLvl w:val="1"/>
+    </w:pPr>
+    <w:rPr>
+      <w:rFonts w:asciiTheme="majorHAnsi" w:eastAsiaTheme="majorEastAsia" w:hAnsiTheme="majorHAnsi" w:cstheme="majorBidi"/>
+      <w:color w:val="2F5496" w:themeColor="accent1" w:themeShade="BF"/>
+      <w:sz w:val="26"/>
+      <w:szCs w:val="26"/>
+    </w:rPr>
+  </w:style>
   <w:style w:type="character" w:default="1" w:styleId="Absatz-Standardschriftart">
     <w:name w:val="Default Paragraph Font"/>
     <w:uiPriority w:val="1"/>
@@ -1371,6 +1533,19 @@
       <w:sz w:val="24"/>
       <w:szCs w:val="24"/>
       <w:lang w:eastAsia="de-DE"/>
+    </w:rPr>
+  </w:style>
+  <w:style w:type="character" w:customStyle="1" w:styleId="berschrift2Zchn">
+    <w:name w:val="Überschrift 2 Zchn"/>
+    <w:basedOn w:val="Absatz-Standardschriftart"/>
+    <w:link w:val="berschrift2"/>
+    <w:uiPriority w:val="9"/>
+    <w:rsid w:val="003E76F7"/>
+    <w:rPr>
+      <w:rFonts w:asciiTheme="majorHAnsi" w:eastAsiaTheme="majorEastAsia" w:hAnsiTheme="majorHAnsi" w:cstheme="majorBidi"/>
+      <w:color w:val="2F5496" w:themeColor="accent1" w:themeShade="BF"/>
+      <w:sz w:val="26"/>
+      <w:szCs w:val="26"/>
     </w:rPr>
   </w:style>
 </w:styles>

</xml_diff>

<commit_message>
First dialogue with text to speech
</commit_message>
<xml_diff>
--- a/MaldenSurviveOne.Malden/Tasks for Arma3 Malden Mission.docx
+++ b/MaldenSurviveOne.Malden/Tasks for Arma3 Malden Mission.docx
@@ -4,23 +4,7 @@
   <w:body>
     <w:p>
       <w:r>
-        <w:t xml:space="preserve">Tasks </w:t>
-      </w:r>
-      <w:proofErr w:type="spellStart"/>
-      <w:r>
-        <w:t>for</w:t>
-      </w:r>
-      <w:proofErr w:type="spellEnd"/>
-      <w:r>
-        <w:t xml:space="preserve"> Arma3 </w:t>
-      </w:r>
-      <w:proofErr w:type="spellStart"/>
-      <w:r>
-        <w:t>Malden</w:t>
-      </w:r>
-      <w:proofErr w:type="spellEnd"/>
-      <w:r>
-        <w:t xml:space="preserve"> Mission</w:t>
+        <w:t>Tasks for Arma3 Malden Mission</w:t>
       </w:r>
     </w:p>
     <w:p/>
@@ -161,7 +145,6 @@
       <w:pPr>
         <w:pStyle w:val="berschrift2"/>
       </w:pPr>
-      <w:bookmarkStart w:id="0" w:name="_GoBack"/>
       <w:r>
         <w:t>Offiziere durch Teammitglieder ersetzen</w:t>
       </w:r>
@@ -169,54 +152,24 @@
     <w:p>
       <w:pPr>
         <w:pStyle w:val="berschrift2"/>
-        <w:rPr>
-          <w:lang w:val="en-GB"/>
-        </w:rPr>
-      </w:pPr>
-    </w:p>
-    <w:bookmarkEnd w:id="0"/>
-    <w:p>
-      <w:proofErr w:type="spellStart"/>
-      <w:r>
-        <w:t>Missions</w:t>
-      </w:r>
-      <w:proofErr w:type="spellEnd"/>
-      <w:r>
-        <w:t xml:space="preserve"> Idee, Kommandobasis einbrechen und D</w:t>
+      </w:pPr>
+    </w:p>
+    <w:p>
+      <w:r>
+        <w:t>Missions Idee, Kommandobasis einbrechen und D</w:t>
       </w:r>
       <w:r>
         <w:t>ateien hacken und downloaden</w:t>
       </w:r>
     </w:p>
     <w:p>
-      <w:proofErr w:type="spellStart"/>
-      <w:r>
-        <w:t>MIssions</w:t>
-      </w:r>
-      <w:proofErr w:type="spellEnd"/>
-      <w:r>
-        <w:t xml:space="preserve"> Idee, bei Einbruch wird Video gefunden das Überlebende zeigt -&gt; befreien</w:t>
-      </w:r>
-    </w:p>
-    <w:p>
-      <w:r>
-        <w:t xml:space="preserve">Mission Idee, Radiotower </w:t>
-      </w:r>
-      <w:proofErr w:type="spellStart"/>
-      <w:r>
-        <w:t>nähe</w:t>
-      </w:r>
-      <w:proofErr w:type="spellEnd"/>
-      <w:r>
-        <w:t xml:space="preserve"> der ursprünglichen Basis </w:t>
-      </w:r>
-      <w:proofErr w:type="gramStart"/>
-      <w:r>
-        <w:t>erobern</w:t>
-      </w:r>
-      <w:proofErr w:type="gramEnd"/>
-      <w:r>
-        <w:t xml:space="preserve"> um Jam Signale zu durchbrechen und Kontakt zur Außenwelt herzustellen</w:t>
+      <w:r>
+        <w:t>MIssions Idee, bei Einbruch wird Video gefunden das Überlebende zeigt -&gt; befreien</w:t>
+      </w:r>
+    </w:p>
+    <w:p>
+      <w:r>
+        <w:t>Mission Idee, Radiotower nähe der ursprünglichen Basis erobern um Jam Signale zu durchbrechen und Kontakt zur Außenwelt herzustellen</w:t>
       </w:r>
     </w:p>
     <w:p>
@@ -225,115 +178,49 @@
           <w:lang w:val="en-US"/>
         </w:rPr>
       </w:pPr>
-      <w:proofErr w:type="spellStart"/>
       <w:r>
         <w:rPr>
           <w:lang w:val="en-US"/>
         </w:rPr>
-        <w:t>Missionidee</w:t>
-      </w:r>
-      <w:proofErr w:type="spellEnd"/>
-      <w:r>
+        <w:t>Missionidee, Checkpoint infiltrieren</w:t>
+      </w:r>
+    </w:p>
+    <w:p>
+      <w:pPr>
         <w:rPr>
           <w:lang w:val="en-US"/>
         </w:rPr>
-        <w:t xml:space="preserve">, Checkpoint </w:t>
-      </w:r>
-      <w:proofErr w:type="spellStart"/>
+      </w:pPr>
       <w:r>
         <w:rPr>
           <w:lang w:val="en-US"/>
         </w:rPr>
-        <w:t>infiltrieren</w:t>
-      </w:r>
-      <w:proofErr w:type="spellEnd"/>
-    </w:p>
-    <w:p>
-      <w:pPr>
+        <w:t>Missionsidee, Ambush to gain s</w:t>
+      </w:r>
+      <w:r>
         <w:rPr>
           <w:lang w:val="en-US"/>
         </w:rPr>
-      </w:pPr>
-      <w:proofErr w:type="spellStart"/>
+        <w:t xml:space="preserve">ome </w:t>
+      </w:r>
       <w:r>
         <w:rPr>
           <w:lang w:val="en-US"/>
         </w:rPr>
-        <w:t>Missionsidee</w:t>
-      </w:r>
-      <w:proofErr w:type="spellEnd"/>
-      <w:r>
-        <w:rPr>
-          <w:lang w:val="en-US"/>
-        </w:rPr>
-        <w:t>, Ambush to gain s</w:t>
-      </w:r>
-      <w:r>
-        <w:rPr>
-          <w:lang w:val="en-US"/>
-        </w:rPr>
-        <w:t xml:space="preserve">ome </w:t>
-      </w:r>
-      <w:r>
-        <w:rPr>
-          <w:lang w:val="en-US"/>
-        </w:rPr>
         <w:t>ammunition</w:t>
       </w:r>
     </w:p>
     <w:p>
       <w:r>
-        <w:t xml:space="preserve">Missionsidee, </w:t>
-      </w:r>
-      <w:proofErr w:type="spellStart"/>
-      <w:r>
-        <w:t>Undero</w:t>
-      </w:r>
-      <w:r>
-        <w:t>ver</w:t>
-      </w:r>
-      <w:proofErr w:type="spellEnd"/>
-      <w:r>
-        <w:t xml:space="preserve"> treffen mit </w:t>
-      </w:r>
-      <w:proofErr w:type="spellStart"/>
-      <w:r>
-        <w:t>supportern</w:t>
-      </w:r>
-      <w:proofErr w:type="spellEnd"/>
-    </w:p>
-    <w:p>
-      <w:proofErr w:type="spellStart"/>
-      <w:r>
-        <w:t>Missions</w:t>
-      </w:r>
-      <w:proofErr w:type="spellEnd"/>
-      <w:r>
-        <w:t xml:space="preserve"> Idee, </w:t>
-      </w:r>
-      <w:proofErr w:type="spellStart"/>
-      <w:r>
-        <w:t>snake</w:t>
-      </w:r>
-      <w:proofErr w:type="spellEnd"/>
-      <w:r>
-        <w:t xml:space="preserve"> </w:t>
-      </w:r>
-      <w:proofErr w:type="spellStart"/>
-      <w:r>
-        <w:t>the</w:t>
-      </w:r>
-      <w:proofErr w:type="spellEnd"/>
-      <w:r>
-        <w:t xml:space="preserve"> </w:t>
-      </w:r>
-      <w:proofErr w:type="spellStart"/>
-      <w:r>
-        <w:t>head</w:t>
-      </w:r>
-      <w:proofErr w:type="spellEnd"/>
-      <w:r>
-        <w:t xml:space="preserve"> off</w:t>
+        <w:t>Missionsidee, Undero</w:t>
+      </w:r>
+      <w:r>
+        <w:t>ver treffen mit supportern</w:t>
+      </w:r>
+    </w:p>
+    <w:p>
+      <w:r>
+        <w:t>Missions Idee, snake the head off</w:t>
       </w:r>
       <w:r>
         <w:t>, Der Schlange den Kopf ab</w:t>
@@ -368,6 +255,13 @@
       <w:r>
         <w:t>Wilson</w:t>
       </w:r>
+      <w:r>
+        <w:tab/>
+      </w:r>
+      <w:r>
+        <w:tab/>
+        <w:t>en-GB-Wavenet-B</w:t>
+      </w:r>
     </w:p>
     <w:p>
       <w:pPr>
@@ -384,10 +278,22 @@
         <w:t xml:space="preserve">: </w:t>
       </w:r>
       <w:r>
-        <w:t xml:space="preserve">Captain </w:t>
-      </w:r>
-      <w:r>
-        <w:t>Smith</w:t>
+        <w:t xml:space="preserve">Commander </w:t>
+      </w:r>
+      <w:r>
+        <w:t>Williams</w:t>
+      </w:r>
+      <w:r>
+        <w:tab/>
+      </w:r>
+      <w:r>
+        <w:tab/>
+      </w:r>
+      <w:r>
+        <w:t>en-GB-Wavenet-</w:t>
+      </w:r>
+      <w:r>
+        <w:t>D</w:t>
       </w:r>
     </w:p>
     <w:p>
@@ -397,18 +303,73 @@
           <w:ilvl w:val="0"/>
           <w:numId w:val="2"/>
         </w:numPr>
-      </w:pPr>
-      <w:r>
-        <w:t>Offizier</w:t>
-      </w:r>
-      <w:r>
+        <w:rPr>
+          <w:lang w:val="en-GB"/>
+        </w:rPr>
+      </w:pPr>
+      <w:r>
+        <w:rPr>
+          <w:lang w:val="en-GB"/>
+        </w:rPr>
+        <w:t>Medic</w:t>
+      </w:r>
+      <w:r>
+        <w:rPr>
+          <w:lang w:val="en-GB"/>
+        </w:rPr>
         <w:t xml:space="preserve">: </w:t>
       </w:r>
       <w:r>
-        <w:t xml:space="preserve">Captain </w:t>
-      </w:r>
-      <w:r>
-        <w:t>Johnson</w:t>
+        <w:rPr>
+          <w:lang w:val="en-GB"/>
+        </w:rPr>
+        <w:t>Serge</w:t>
+      </w:r>
+      <w:r>
+        <w:rPr>
+          <w:lang w:val="en-GB"/>
+        </w:rPr>
+        <w:t>a</w:t>
+      </w:r>
+      <w:r>
+        <w:rPr>
+          <w:lang w:val="en-GB"/>
+        </w:rPr>
+        <w:t xml:space="preserve">nt </w:t>
+      </w:r>
+      <w:r>
+        <w:rPr>
+          <w:lang w:val="en-GB"/>
+        </w:rPr>
+        <w:t>Jones</w:t>
+      </w:r>
+      <w:r>
+        <w:rPr>
+          <w:lang w:val="en-GB"/>
+        </w:rPr>
+        <w:tab/>
+      </w:r>
+      <w:r>
+        <w:rPr>
+          <w:lang w:val="en-GB"/>
+        </w:rPr>
+        <w:tab/>
+      </w:r>
+      <w:r>
+        <w:rPr>
+          <w:lang w:val="en-GB"/>
+        </w:rPr>
+        <w:tab/>
+      </w:r>
+      <w:r>
+        <w:rPr>
+          <w:rFonts w:ascii="Arial" w:hAnsi="Arial" w:cs="Arial"/>
+          <w:color w:val="212121"/>
+          <w:sz w:val="21"/>
+          <w:szCs w:val="21"/>
+          <w:lang w:val="en-GB"/>
+        </w:rPr>
+        <w:t>en-US-Wavenet-A</w:t>
       </w:r>
     </w:p>
     <w:p>
@@ -418,18 +379,67 @@
           <w:ilvl w:val="0"/>
           <w:numId w:val="2"/>
         </w:numPr>
-      </w:pPr>
-      <w:r>
-        <w:t>Offizier</w:t>
-      </w:r>
-      <w:r>
+        <w:rPr>
+          <w:lang w:val="en-GB"/>
+        </w:rPr>
+      </w:pPr>
+      <w:r>
+        <w:rPr>
+          <w:lang w:val="en-GB"/>
+        </w:rPr>
+        <w:t>Engineer</w:t>
+      </w:r>
+      <w:r>
+        <w:rPr>
+          <w:lang w:val="en-GB"/>
+        </w:rPr>
         <w:t xml:space="preserve">: </w:t>
       </w:r>
       <w:r>
-        <w:t xml:space="preserve">Commander </w:t>
-      </w:r>
-      <w:r>
-        <w:t>Williams</w:t>
+        <w:rPr>
+          <w:lang w:val="en-GB"/>
+        </w:rPr>
+        <w:t>Serge</w:t>
+      </w:r>
+      <w:r>
+        <w:rPr>
+          <w:lang w:val="en-GB"/>
+        </w:rPr>
+        <w:t>a</w:t>
+      </w:r>
+      <w:r>
+        <w:rPr>
+          <w:lang w:val="en-GB"/>
+        </w:rPr>
+        <w:t xml:space="preserve">nt </w:t>
+      </w:r>
+      <w:r>
+        <w:rPr>
+          <w:lang w:val="en-GB"/>
+        </w:rPr>
+        <w:t>Brown</w:t>
+      </w:r>
+      <w:r>
+        <w:rPr>
+          <w:lang w:val="en-GB"/>
+        </w:rPr>
+        <w:tab/>
+      </w:r>
+      <w:r>
+        <w:rPr>
+          <w:lang w:val="en-GB"/>
+        </w:rPr>
+        <w:tab/>
+      </w:r>
+      <w:r>
+        <w:rPr>
+          <w:rFonts w:ascii="Arial" w:hAnsi="Arial" w:cs="Arial"/>
+          <w:color w:val="212121"/>
+          <w:sz w:val="21"/>
+          <w:szCs w:val="21"/>
+          <w:lang w:val="en-GB"/>
+        </w:rPr>
+        <w:t>en-US-Wavenet-B</w:t>
       </w:r>
     </w:p>
     <w:p>
@@ -439,91 +449,80 @@
           <w:ilvl w:val="0"/>
           <w:numId w:val="2"/>
         </w:numPr>
-      </w:pPr>
-      <w:r>
-        <w:t>Medic</w:t>
-      </w:r>
-      <w:r>
+        <w:rPr>
+          <w:lang w:val="en-GB"/>
+        </w:rPr>
+      </w:pPr>
+      <w:r>
+        <w:rPr>
+          <w:lang w:val="en-GB"/>
+        </w:rPr>
+        <w:t>Auto</w:t>
+      </w:r>
+      <w:r>
+        <w:rPr>
+          <w:lang w:val="en-GB"/>
+        </w:rPr>
         <w:t xml:space="preserve">: </w:t>
       </w:r>
       <w:r>
+        <w:rPr>
+          <w:lang w:val="en-GB"/>
+        </w:rPr>
         <w:t>Serge</w:t>
       </w:r>
       <w:r>
+        <w:rPr>
+          <w:lang w:val="en-GB"/>
+        </w:rPr>
         <w:t>a</w:t>
       </w:r>
       <w:r>
+        <w:rPr>
+          <w:lang w:val="en-GB"/>
+        </w:rPr>
         <w:t xml:space="preserve">nt </w:t>
       </w:r>
       <w:r>
-        <w:t>Jones</w:t>
-      </w:r>
-    </w:p>
-    <w:p>
-      <w:pPr>
-        <w:pStyle w:val="Listenabsatz"/>
-        <w:numPr>
-          <w:ilvl w:val="0"/>
-          <w:numId w:val="2"/>
-        </w:numPr>
-      </w:pPr>
-      <w:r>
-        <w:t>Engineer</w:t>
-      </w:r>
-      <w:r>
-        <w:t xml:space="preserve">: </w:t>
-      </w:r>
-      <w:r>
-        <w:t>Serge</w:t>
-      </w:r>
-      <w:r>
-        <w:t>a</w:t>
-      </w:r>
-      <w:r>
-        <w:t xml:space="preserve">nt </w:t>
-      </w:r>
-      <w:r>
-        <w:t>Brown</w:t>
-      </w:r>
-    </w:p>
-    <w:p>
-      <w:pPr>
-        <w:pStyle w:val="Listenabsatz"/>
-        <w:numPr>
-          <w:ilvl w:val="0"/>
-          <w:numId w:val="2"/>
-        </w:numPr>
-      </w:pPr>
-      <w:r>
-        <w:t>Auto</w:t>
-      </w:r>
-      <w:r>
-        <w:t xml:space="preserve">: </w:t>
-      </w:r>
-      <w:r>
-        <w:t>Serge</w:t>
-      </w:r>
-      <w:r>
-        <w:t>a</w:t>
-      </w:r>
-      <w:r>
-        <w:t xml:space="preserve">nt </w:t>
-      </w:r>
-      <w:r>
+        <w:rPr>
+          <w:lang w:val="en-GB"/>
+        </w:rPr>
         <w:t>Davis</w:t>
       </w:r>
-    </w:p>
-    <w:p>
-      <w:r>
-        <w:t xml:space="preserve">Common American </w:t>
-      </w:r>
-      <w:proofErr w:type="spellStart"/>
-      <w:r>
-        <w:t>Names</w:t>
-      </w:r>
-      <w:proofErr w:type="spellEnd"/>
-      <w:r>
-        <w:t>:</w:t>
+      <w:r>
+        <w:rPr>
+          <w:lang w:val="en-GB"/>
+        </w:rPr>
+        <w:tab/>
+      </w:r>
+      <w:r>
+        <w:rPr>
+          <w:lang w:val="en-GB"/>
+        </w:rPr>
+        <w:tab/>
+      </w:r>
+      <w:r>
+        <w:rPr>
+          <w:lang w:val="en-GB"/>
+        </w:rPr>
+        <w:tab/>
+      </w:r>
+      <w:r>
+        <w:rPr>
+          <w:rFonts w:ascii="Arial" w:hAnsi="Arial" w:cs="Arial"/>
+          <w:color w:val="212121"/>
+          <w:sz w:val="21"/>
+          <w:szCs w:val="21"/>
+          <w:lang w:val="en-GB"/>
+        </w:rPr>
+        <w:t>en-US-Wavenet-D</w:t>
+      </w:r>
+      <w:bookmarkStart w:id="0" w:name="_GoBack"/>
+      <w:bookmarkEnd w:id="0"/>
+    </w:p>
+    <w:p>
+      <w:r>
+        <w:t>Common American Names:</w:t>
       </w:r>
     </w:p>
     <w:p>
@@ -1079,7 +1078,7 @@
       </w:pPr>
     </w:pPrDefault>
   </w:docDefaults>
-  <w:latentStyles w:defLockedState="0" w:defUIPriority="99" w:defSemiHidden="0" w:defUnhideWhenUsed="0" w:defQFormat="0" w:count="376">
+  <w:latentStyles w:defLockedState="0" w:defUIPriority="99" w:defSemiHidden="0" w:defUnhideWhenUsed="0" w:defQFormat="0" w:count="377">
     <w:lsdException w:name="Normal" w:uiPriority="0" w:qFormat="1"/>
     <w:lsdException w:name="heading 1" w:uiPriority="9" w:qFormat="1"/>
     <w:lsdException w:name="heading 2" w:semiHidden="1" w:uiPriority="9" w:unhideWhenUsed="1" w:qFormat="1"/>
@@ -1456,6 +1455,7 @@
     <w:lsdException w:name="Hashtag" w:semiHidden="1" w:unhideWhenUsed="1"/>
     <w:lsdException w:name="Unresolved Mention" w:semiHidden="1" w:unhideWhenUsed="1"/>
     <w:lsdException w:name="Smart Link" w:semiHidden="1" w:unhideWhenUsed="1"/>
+    <w:lsdException w:name="Smart Link Error" w:semiHidden="1" w:unhideWhenUsed="1"/>
   </w:latentStyles>
   <w:style w:type="paragraph" w:default="1" w:styleId="Standard">
     <w:name w:val="Normal"/>

</xml_diff>